<commit_message>
Update of UC_Diag e UC_IntSteps
</commit_message>
<xml_diff>
--- a/Requisiti/UC-InternalSteps.docx
+++ b/Requisiti/UC-InternalSteps.docx
@@ -15,7 +15,23 @@
           <w:rStyle w:val="Enfasigrassetto"/>
           <w:rFonts w:ascii="Baskerville Old Face" w:hAnsi="Baskerville Old Face"/>
         </w:rPr>
-        <w:t>Use Case – Internal Steps</w:t>
+        <w:t xml:space="preserve">Use Case – </w:t>
+      </w:r>
+      <w:proofErr w:type="spellStart"/>
+      <w:r>
+        <w:rPr>
+          <w:rStyle w:val="Enfasigrassetto"/>
+          <w:rFonts w:ascii="Baskerville Old Face" w:hAnsi="Baskerville Old Face"/>
+        </w:rPr>
+        <w:t>Internal</w:t>
+      </w:r>
+      <w:proofErr w:type="spellEnd"/>
+      <w:r>
+        <w:rPr>
+          <w:rStyle w:val="Enfasigrassetto"/>
+          <w:rFonts w:ascii="Baskerville Old Face" w:hAnsi="Baskerville Old Face"/>
+        </w:rPr>
+        <w:t xml:space="preserve"> Steps</w:t>
       </w:r>
     </w:p>
     <w:p/>
@@ -76,7 +92,13 @@
         </w:numPr>
       </w:pPr>
       <w:r>
-        <w:t>L’acquirente effettua un filtro e seleziona un annuncio</w:t>
+        <w:t xml:space="preserve">L’acquirente </w:t>
+      </w:r>
+      <w:r>
+        <w:t>imposta</w:t>
+      </w:r>
+      <w:r>
+        <w:t xml:space="preserve"> un filtro</w:t>
       </w:r>
     </w:p>
     <w:p>
@@ -88,10 +110,40 @@
         </w:numPr>
       </w:pPr>
       <w:r>
+        <w:t>L’acquirente</w:t>
+      </w:r>
+      <w:r>
+        <w:t xml:space="preserve"> </w:t>
+      </w:r>
+      <w:r>
+        <w:t>seleziona un annuncio</w:t>
+      </w:r>
+    </w:p>
+    <w:p>
+      <w:pPr>
+        <w:pStyle w:val="Paragrafoelenco"/>
+        <w:numPr>
+          <w:ilvl w:val="0"/>
+          <w:numId w:val="1"/>
+        </w:numPr>
+      </w:pPr>
+      <w:r>
+        <w:t>Il sistema mostra il dettaglio dell’annuncio selezionato e richiede una conferma di acquisto</w:t>
+      </w:r>
+    </w:p>
+    <w:p>
+      <w:pPr>
+        <w:pStyle w:val="Paragrafoelenco"/>
+        <w:numPr>
+          <w:ilvl w:val="0"/>
+          <w:numId w:val="1"/>
+        </w:numPr>
+      </w:pPr>
+      <w:r>
         <w:t xml:space="preserve">L’acquirente </w:t>
       </w:r>
       <w:r>
-        <w:t>decide di comprare il prodotto</w:t>
+        <w:t>conferma l’acquisto del prodotto</w:t>
       </w:r>
     </w:p>
     <w:p>
@@ -133,13 +185,37 @@
         </w:numPr>
       </w:pPr>
       <w:r>
-        <w:t xml:space="preserve">L’acquirente procede al </w:t>
+        <w:t xml:space="preserve">L’acquirente </w:t>
       </w:r>
       <w:r>
         <w:rPr>
           <w:u w:val="single"/>
         </w:rPr>
-        <w:t>pagamento</w:t>
+        <w:t>effe</w:t>
+      </w:r>
+      <w:r>
+        <w:rPr>
+          <w:u w:val="single"/>
+        </w:rPr>
+        <w:t>t</w:t>
+      </w:r>
+      <w:r>
+        <w:rPr>
+          <w:u w:val="single"/>
+        </w:rPr>
+        <w:t>tua</w:t>
+      </w:r>
+      <w:r>
+        <w:rPr>
+          <w:u w:val="single"/>
+        </w:rPr>
+        <w:t xml:space="preserve"> il</w:t>
+      </w:r>
+      <w:r>
+        <w:rPr>
+          <w:u w:val="single"/>
+        </w:rPr>
+        <w:t xml:space="preserve"> pagamento</w:t>
       </w:r>
     </w:p>
     <w:p>
@@ -151,7 +227,7 @@
         </w:numPr>
       </w:pPr>
       <w:r>
-        <w:t>Il sistema conclude l’acquisto e invia una notifica push al venditore che ha creato l’annuncio</w:t>
+        <w:t>Il sistema mostra un messaggio per segnalare l’acquisto avvenuto con successo</w:t>
       </w:r>
     </w:p>
     <w:p>
@@ -168,11 +244,16 @@
         </w:numPr>
       </w:pPr>
       <w:r>
-        <w:t>2.a</w:t>
+        <w:t>4</w:t>
+      </w:r>
+      <w:r>
+        <w:t>.a</w:t>
       </w:r>
       <w:r>
         <w:tab/>
-        <w:t>L’acquirente vuole selezionare un annuncio dalla lista dei preferiti</w:t>
+      </w:r>
+      <w:r>
+        <w:t>Nessun annuncio corrisponde ai filtri impostati: il sistema mostra un messaggio che informa che la ricerca non ha avuto risultati</w:t>
       </w:r>
     </w:p>
     <w:p>
@@ -184,43 +265,35 @@
         </w:numPr>
       </w:pPr>
       <w:r>
-        <w:t>4.a</w:t>
+        <w:t>6</w:t>
+      </w:r>
+      <w:r>
+        <w:t>.a</w:t>
       </w:r>
       <w:r>
         <w:tab/>
-        <w:t>L’acquirente non è interessato al prodotto e torna nella lista degli annunci attivi</w:t>
-      </w:r>
-    </w:p>
-    <w:p>
-      <w:pPr>
-        <w:pStyle w:val="Paragrafoelenco"/>
-        <w:numPr>
-          <w:ilvl w:val="0"/>
-          <w:numId w:val="2"/>
-        </w:numPr>
-      </w:pPr>
-      <w:r>
-        <w:t>10</w:t>
-      </w:r>
-      <w:r>
-        <w:t xml:space="preserve">.a </w:t>
-      </w:r>
-      <w:r>
-        <w:tab/>
-        <w:t>Il sistema rileva che il saldo dell’acquirente è insufficiente e rifiuta l’acquisto</w:t>
-      </w:r>
-    </w:p>
-    <w:p>
-      <w:pPr>
-        <w:rPr>
-          <w:color w:val="FF0000"/>
-        </w:rPr>
-      </w:pPr>
-      <w:r>
-        <w:rPr>
-          <w:color w:val="FF0000"/>
-        </w:rPr>
-        <w:t>DA MODIFICARE STRUTTURA ESTENSIONI</w:t>
+        <w:t xml:space="preserve">L’acquirente non </w:t>
+      </w:r>
+      <w:r>
+        <w:t>conferma l’acquisto del prodotto</w:t>
+      </w:r>
+      <w:r>
+        <w:t>:</w:t>
+      </w:r>
+      <w:r>
+        <w:t xml:space="preserve"> </w:t>
+      </w:r>
+      <w:r>
+        <w:t xml:space="preserve">il sistema </w:t>
+      </w:r>
+      <w:r>
+        <w:t>mostra di nuovo</w:t>
+      </w:r>
+      <w:r>
+        <w:t xml:space="preserve"> l’acquirente </w:t>
+      </w:r>
+      <w:r>
+        <w:t>la lista degli annunci attivi</w:t>
       </w:r>
     </w:p>
     <w:p/>
@@ -233,7 +306,14 @@
           <w:b/>
           <w:bCs/>
         </w:rPr>
-        <w:t>Pagamento</w:t>
+        <w:t>Effettuare un p</w:t>
+      </w:r>
+      <w:r>
+        <w:rPr>
+          <w:b/>
+          <w:bCs/>
+        </w:rPr>
+        <w:t>agamento</w:t>
       </w:r>
     </w:p>
     <w:p>
@@ -245,7 +325,10 @@
         </w:numPr>
       </w:pPr>
       <w:r>
-        <w:t>….</w:t>
+        <w:t>L’acquirente richiede</w:t>
+      </w:r>
+      <w:r>
+        <w:t xml:space="preserve"> di effettuare un pagamento</w:t>
       </w:r>
     </w:p>
     <w:p>
@@ -257,7 +340,13 @@
         </w:numPr>
       </w:pPr>
       <w:r>
-        <w:t>Il sistema mostra il metodo di pagamento e l’indirizzo di spedizione dell’acquirente e chiede conferma di tali informazioni</w:t>
+        <w:t xml:space="preserve">Il sistema </w:t>
+      </w:r>
+      <w:r>
+        <w:t>chiede di inserire un</w:t>
+      </w:r>
+      <w:r>
+        <w:t xml:space="preserve"> metodo di pagamento e l’indirizzo di spedizione dell’acquirente</w:t>
       </w:r>
     </w:p>
     <w:p>
@@ -269,7 +358,13 @@
         </w:numPr>
       </w:pPr>
       <w:r>
-        <w:t>L’acquirente conferma le proprie informazioni</w:t>
+        <w:t xml:space="preserve">L’acquirente </w:t>
+      </w:r>
+      <w:r>
+        <w:t xml:space="preserve">inserisce un metodo di pagamento </w:t>
+      </w:r>
+      <w:r>
+        <w:t>e l’indirizzo di spedizione</w:t>
       </w:r>
     </w:p>
     <w:p>
@@ -281,7 +376,64 @@
         </w:numPr>
       </w:pPr>
       <w:r>
-        <w:t>Il sistema verifica che il saldo attuale dell’acquirente sia sufficiente</w:t>
+        <w:t>Il sistema richiede una conferma per procedere all’acquisto</w:t>
+      </w:r>
+    </w:p>
+    <w:p>
+      <w:pPr>
+        <w:pStyle w:val="Paragrafoelenco"/>
+        <w:numPr>
+          <w:ilvl w:val="0"/>
+          <w:numId w:val="3"/>
+        </w:numPr>
+      </w:pPr>
+      <w:r>
+        <w:t>L’acquirente conferma l’acquisto</w:t>
+      </w:r>
+    </w:p>
+    <w:p>
+      <w:pPr>
+        <w:pStyle w:val="Paragrafoelenco"/>
+        <w:numPr>
+          <w:ilvl w:val="0"/>
+          <w:numId w:val="3"/>
+        </w:numPr>
+      </w:pPr>
+      <w:r>
+        <w:t xml:space="preserve">Il sistema </w:t>
+      </w:r>
+      <w:r>
+        <w:t>blocca l’annuncio/gli annunci coinvolti nell’acquisto</w:t>
+      </w:r>
+    </w:p>
+    <w:p>
+      <w:pPr>
+        <w:pStyle w:val="Paragrafoelenco"/>
+        <w:numPr>
+          <w:ilvl w:val="0"/>
+          <w:numId w:val="3"/>
+        </w:numPr>
+      </w:pPr>
+      <w:r>
+        <w:t xml:space="preserve">Il sistema </w:t>
+      </w:r>
+      <w:r>
+        <w:t>invia una notifica push ed un’email al venditore</w:t>
+      </w:r>
+      <w:r>
+        <w:t>/venditori</w:t>
+      </w:r>
+      <w:r>
+        <w:t xml:space="preserve"> che ha</w:t>
+      </w:r>
+      <w:r>
+        <w:t>/hanno</w:t>
+      </w:r>
+      <w:r>
+        <w:t xml:space="preserve"> creato l’annuncio</w:t>
+      </w:r>
+      <w:r>
+        <w:t>/gli annunci</w:t>
       </w:r>
     </w:p>
     <w:p>
@@ -294,27 +446,19 @@
         <w:pStyle w:val="Paragrafoelenco"/>
         <w:numPr>
           <w:ilvl w:val="0"/>
-          <w:numId w:val="2"/>
-        </w:numPr>
-      </w:pPr>
-      <w:r>
-        <w:t>2.a</w:t>
+          <w:numId w:val="9"/>
+        </w:numPr>
+      </w:pPr>
+      <w:r>
+        <w:t>5.a</w:t>
       </w:r>
       <w:r>
         <w:tab/>
-      </w:r>
-      <w:r>
-        <w:t>L’acquirente non conferma le proprie informazioni e procede ad una modifica</w:t>
-      </w:r>
-    </w:p>
-    <w:p>
-      <w:pPr>
-        <w:pStyle w:val="Paragrafoelenco"/>
-        <w:numPr>
-          <w:ilvl w:val="0"/>
-          <w:numId w:val="9"/>
-        </w:numPr>
-      </w:pPr>
+        <w:t>Il metodo di pagamento inserito non è valido</w:t>
+      </w:r>
+      <w:r>
+        <w:t>: il sistema mostra un messaggio di errore e richiede nuovamente di inserire un metodo di pagamento</w:t>
+      </w:r>
     </w:p>
     <w:p/>
     <w:p>
@@ -368,6 +512,7 @@
         </w:numPr>
       </w:pPr>
       <w:r>
+        <w:lastRenderedPageBreak/>
         <w:t>L’utente inserisce le credenziali</w:t>
       </w:r>
     </w:p>
@@ -409,12 +554,36 @@
         </w:numPr>
       </w:pPr>
       <w:r>
-        <w:lastRenderedPageBreak/>
+        <w:t>1.a</w:t>
+      </w:r>
+      <w:r>
+        <w:tab/>
+        <w:t xml:space="preserve">L’utente non possiede un account: </w:t>
+      </w:r>
+      <w:r>
+        <w:rPr>
+          <w:u w:val="single"/>
+        </w:rPr>
+        <w:t>registrazione</w:t>
+      </w:r>
+    </w:p>
+    <w:p>
+      <w:pPr>
+        <w:pStyle w:val="Paragrafoelenco"/>
+        <w:numPr>
+          <w:ilvl w:val="0"/>
+          <w:numId w:val="9"/>
+        </w:numPr>
+      </w:pPr>
+      <w:r>
         <w:t>2.a</w:t>
       </w:r>
       <w:r>
         <w:tab/>
-        <w:t xml:space="preserve">L’utente fa il </w:t>
+        <w:t>L’utente</w:t>
+      </w:r>
+      <w:r>
+        <w:t xml:space="preserve"> seleziona il login con Facebook: </w:t>
       </w:r>
       <w:r>
         <w:rPr>
@@ -443,53 +612,57 @@
           <w:color w:val="000000" w:themeColor="text1"/>
         </w:rPr>
         <w:tab/>
-        <w:t>Le credenziali inserite non sono valide, il sistema non autentica l’utente</w:t>
+        <w:t>Le credenziali inserite non sono valide</w:t>
+      </w:r>
+      <w:r>
+        <w:rPr>
+          <w:color w:val="000000" w:themeColor="text1"/>
+        </w:rPr>
+        <w:t>:</w:t>
+      </w:r>
+      <w:r>
+        <w:rPr>
+          <w:color w:val="000000" w:themeColor="text1"/>
+        </w:rPr>
+        <w:t xml:space="preserve"> il sistema non autentica l’utente</w:t>
+      </w:r>
+      <w:r>
+        <w:rPr>
+          <w:color w:val="000000" w:themeColor="text1"/>
+        </w:rPr>
+        <w:t xml:space="preserve"> e mostra un messaggio di errore</w:t>
       </w:r>
     </w:p>
     <w:p/>
-    <w:p/>
     <w:p>
       <w:r>
         <w:t xml:space="preserve">Nome: </w:t>
       </w:r>
-    </w:p>
-    <w:p>
-      <w:pPr>
-        <w:pStyle w:val="Paragrafoelenco"/>
-        <w:numPr>
-          <w:ilvl w:val="0"/>
-          <w:numId w:val="5"/>
-        </w:numPr>
-      </w:pPr>
+      <w:r>
+        <w:rPr>
+          <w:b/>
+          <w:bCs/>
+        </w:rPr>
+        <w:t>Registrazione</w:t>
+      </w:r>
+    </w:p>
+    <w:p>
+      <w:pPr>
+        <w:pStyle w:val="Paragrafoelenco"/>
+        <w:numPr>
+          <w:ilvl w:val="0"/>
+          <w:numId w:val="11"/>
+        </w:numPr>
+      </w:pPr>
+      <w:r>
+        <w:t>….</w:t>
+      </w:r>
     </w:p>
     <w:p>
       <w:r>
         <w:t>Estensioni:</w:t>
       </w:r>
     </w:p>
-    <w:p/>
-    <w:p/>
-    <w:p>
-      <w:r>
-        <w:t xml:space="preserve">Nome: </w:t>
-      </w:r>
-    </w:p>
-    <w:p>
-      <w:pPr>
-        <w:pStyle w:val="Paragrafoelenco"/>
-        <w:numPr>
-          <w:ilvl w:val="0"/>
-          <w:numId w:val="6"/>
-        </w:numPr>
-      </w:pPr>
-    </w:p>
-    <w:p>
-      <w:r>
-        <w:t>Estensioni:</w:t>
-      </w:r>
-    </w:p>
-    <w:p/>
-    <w:p/>
     <w:sectPr>
       <w:pgSz w:w="12240" w:h="15840"/>
       <w:pgMar w:top="1440" w:right="1440" w:bottom="1440" w:left="1440" w:header="720" w:footer="720" w:gutter="0"/>
@@ -618,7 +791,7 @@
   <w:abstractNum w:abstractNumId="1" w15:restartNumberingAfterBreak="0">
     <w:nsid w:val="21BA1BAE"/>
     <w:multiLevelType w:val="hybridMultilevel"/>
-    <w:tmpl w:val="6004CD7A"/>
+    <w:tmpl w:val="91365898"/>
     <w:lvl w:ilvl="0" w:tplc="04100001">
       <w:start w:val="1"/>
       <w:numFmt w:val="bullet"/>
@@ -901,6 +1074,92 @@
     </w:lvl>
   </w:abstractNum>
   <w:abstractNum w:abstractNumId="4" w15:restartNumberingAfterBreak="0">
+    <w:nsid w:val="48510419"/>
+    <w:multiLevelType w:val="hybridMultilevel"/>
+    <w:tmpl w:val="8D58E8A2"/>
+    <w:lvl w:ilvl="0" w:tplc="FFFFFFFF">
+      <w:start w:val="1"/>
+      <w:numFmt w:val="decimal"/>
+      <w:lvlText w:val="%1."/>
+      <w:lvlJc w:val="left"/>
+      <w:pPr>
+        <w:ind w:left="720" w:hanging="360"/>
+      </w:pPr>
+    </w:lvl>
+    <w:lvl w:ilvl="1" w:tplc="FFFFFFFF">
+      <w:start w:val="1"/>
+      <w:numFmt w:val="lowerLetter"/>
+      <w:lvlText w:val="%2."/>
+      <w:lvlJc w:val="left"/>
+      <w:pPr>
+        <w:ind w:left="1440" w:hanging="360"/>
+      </w:pPr>
+    </w:lvl>
+    <w:lvl w:ilvl="2" w:tplc="FFFFFFFF">
+      <w:start w:val="1"/>
+      <w:numFmt w:val="lowerRoman"/>
+      <w:lvlText w:val="%3."/>
+      <w:lvlJc w:val="right"/>
+      <w:pPr>
+        <w:ind w:left="2160" w:hanging="180"/>
+      </w:pPr>
+    </w:lvl>
+    <w:lvl w:ilvl="3" w:tplc="FFFFFFFF">
+      <w:start w:val="1"/>
+      <w:numFmt w:val="decimal"/>
+      <w:lvlText w:val="%4."/>
+      <w:lvlJc w:val="left"/>
+      <w:pPr>
+        <w:ind w:left="2880" w:hanging="360"/>
+      </w:pPr>
+    </w:lvl>
+    <w:lvl w:ilvl="4" w:tplc="FFFFFFFF">
+      <w:start w:val="1"/>
+      <w:numFmt w:val="lowerLetter"/>
+      <w:lvlText w:val="%5."/>
+      <w:lvlJc w:val="left"/>
+      <w:pPr>
+        <w:ind w:left="3600" w:hanging="360"/>
+      </w:pPr>
+    </w:lvl>
+    <w:lvl w:ilvl="5" w:tplc="FFFFFFFF">
+      <w:start w:val="1"/>
+      <w:numFmt w:val="lowerRoman"/>
+      <w:lvlText w:val="%6."/>
+      <w:lvlJc w:val="right"/>
+      <w:pPr>
+        <w:ind w:left="4320" w:hanging="180"/>
+      </w:pPr>
+    </w:lvl>
+    <w:lvl w:ilvl="6" w:tplc="FFFFFFFF">
+      <w:start w:val="1"/>
+      <w:numFmt w:val="decimal"/>
+      <w:lvlText w:val="%7."/>
+      <w:lvlJc w:val="left"/>
+      <w:pPr>
+        <w:ind w:left="5040" w:hanging="360"/>
+      </w:pPr>
+    </w:lvl>
+    <w:lvl w:ilvl="7" w:tplc="FFFFFFFF">
+      <w:start w:val="1"/>
+      <w:numFmt w:val="lowerLetter"/>
+      <w:lvlText w:val="%8."/>
+      <w:lvlJc w:val="left"/>
+      <w:pPr>
+        <w:ind w:left="5760" w:hanging="360"/>
+      </w:pPr>
+    </w:lvl>
+    <w:lvl w:ilvl="8" w:tplc="FFFFFFFF">
+      <w:start w:val="1"/>
+      <w:numFmt w:val="lowerRoman"/>
+      <w:lvlText w:val="%9."/>
+      <w:lvlJc w:val="right"/>
+      <w:pPr>
+        <w:ind w:left="6480" w:hanging="180"/>
+      </w:pPr>
+    </w:lvl>
+  </w:abstractNum>
+  <w:abstractNum w:abstractNumId="5" w15:restartNumberingAfterBreak="0">
     <w:nsid w:val="58B67D90"/>
     <w:multiLevelType w:val="hybridMultilevel"/>
     <w:tmpl w:val="8D58E8A2"/>
@@ -986,7 +1245,7 @@
       </w:pPr>
     </w:lvl>
   </w:abstractNum>
-  <w:abstractNum w:abstractNumId="5" w15:restartNumberingAfterBreak="0">
+  <w:abstractNum w:abstractNumId="6" w15:restartNumberingAfterBreak="0">
     <w:nsid w:val="6F1418CC"/>
     <w:multiLevelType w:val="hybridMultilevel"/>
     <w:tmpl w:val="8D58E8A2"/>
@@ -1072,7 +1331,7 @@
       </w:pPr>
     </w:lvl>
   </w:abstractNum>
-  <w:abstractNum w:abstractNumId="6" w15:restartNumberingAfterBreak="0">
+  <w:abstractNum w:abstractNumId="7" w15:restartNumberingAfterBreak="0">
     <w:nsid w:val="7F2C1E9C"/>
     <w:multiLevelType w:val="hybridMultilevel"/>
     <w:tmpl w:val="8D58E8A2"/>
@@ -1190,18 +1449,9 @@
   </w:num>
   <w:num w:numId="2" w16cid:durableId="330379665">
     <w:abstractNumId w:val="0"/>
-    <w:lvlOverride w:ilvl="0"/>
-    <w:lvlOverride w:ilvl="1"/>
-    <w:lvlOverride w:ilvl="2"/>
-    <w:lvlOverride w:ilvl="3"/>
-    <w:lvlOverride w:ilvl="4"/>
-    <w:lvlOverride w:ilvl="5"/>
-    <w:lvlOverride w:ilvl="6"/>
-    <w:lvlOverride w:ilvl="7"/>
-    <w:lvlOverride w:ilvl="8"/>
   </w:num>
   <w:num w:numId="3" w16cid:durableId="1640260289">
-    <w:abstractNumId w:val="4"/>
+    <w:abstractNumId w:val="5"/>
     <w:lvlOverride w:ilvl="0">
       <w:startOverride w:val="1"/>
     </w:lvlOverride>
@@ -1261,7 +1511,7 @@
     </w:lvlOverride>
   </w:num>
   <w:num w:numId="5" w16cid:durableId="1893079893">
-    <w:abstractNumId w:val="5"/>
+    <w:abstractNumId w:val="6"/>
     <w:lvlOverride w:ilvl="0">
       <w:startOverride w:val="1"/>
     </w:lvlOverride>
@@ -1291,7 +1541,7 @@
     </w:lvlOverride>
   </w:num>
   <w:num w:numId="6" w16cid:durableId="948319546">
-    <w:abstractNumId w:val="6"/>
+    <w:abstractNumId w:val="7"/>
     <w:lvlOverride w:ilvl="0">
       <w:startOverride w:val="1"/>
     </w:lvlOverride>
@@ -1328,6 +1578,12 @@
   </w:num>
   <w:num w:numId="9" w16cid:durableId="1332373004">
     <w:abstractNumId w:val="1"/>
+  </w:num>
+  <w:num w:numId="10" w16cid:durableId="88278897">
+    <w:abstractNumId w:val="2"/>
+  </w:num>
+  <w:num w:numId="11" w16cid:durableId="1512986392">
+    <w:abstractNumId w:val="4"/>
   </w:num>
 </w:numbering>
 </file>

</xml_diff>

<commit_message>
Update of UC Diag e UC_IntSteps, removing of notification from UC Diag and UC_intSteps is finished (except for login and registration with Facebook)
</commit_message>
<xml_diff>
--- a/Requisiti/UC-InternalSteps.docx
+++ b/Requisiti/UC-InternalSteps.docx
@@ -110,13 +110,7 @@
         </w:numPr>
       </w:pPr>
       <w:r>
-        <w:t>L’acquirente</w:t>
-      </w:r>
-      <w:r>
-        <w:t xml:space="preserve"> </w:t>
-      </w:r>
-      <w:r>
-        <w:t>seleziona un annuncio</w:t>
+        <w:t>L’acquirente seleziona un annuncio</w:t>
       </w:r>
     </w:p>
     <w:p>
@@ -227,7 +221,22 @@
         </w:numPr>
       </w:pPr>
       <w:r>
-        <w:t>Il sistema mostra un messaggio per segnalare l’acquisto avvenuto con successo</w:t>
+        <w:t xml:space="preserve">Il sistema mostra un messaggio per </w:t>
+      </w:r>
+      <w:r>
+        <w:t>informare</w:t>
+      </w:r>
+      <w:r>
+        <w:t xml:space="preserve"> l’acquirente</w:t>
+      </w:r>
+      <w:r>
+        <w:t xml:space="preserve"> che l’acquisto </w:t>
+      </w:r>
+      <w:r>
+        <w:t>è</w:t>
+      </w:r>
+      <w:r>
+        <w:t xml:space="preserve"> avvenuto con successo</w:t>
       </w:r>
     </w:p>
     <w:p>
@@ -361,10 +370,7 @@
         <w:t xml:space="preserve">L’acquirente </w:t>
       </w:r>
       <w:r>
-        <w:t xml:space="preserve">inserisce un metodo di pagamento </w:t>
-      </w:r>
-      <w:r>
-        <w:t>e l’indirizzo di spedizione</w:t>
+        <w:t>inserisce un metodo di pagamento e l’indirizzo di spedizione</w:t>
       </w:r>
     </w:p>
     <w:p>
@@ -400,10 +406,7 @@
         </w:numPr>
       </w:pPr>
       <w:r>
-        <w:t xml:space="preserve">Il sistema </w:t>
-      </w:r>
-      <w:r>
-        <w:t>blocca l’annuncio/gli annunci coinvolti nell’acquisto</w:t>
+        <w:t>Il sistema verifica che il metodo di pagamento inserito sia valido</w:t>
       </w:r>
     </w:p>
     <w:p>
@@ -415,10 +418,19 @@
         </w:numPr>
       </w:pPr>
       <w:r>
-        <w:t xml:space="preserve">Il sistema </w:t>
-      </w:r>
-      <w:r>
-        <w:t>invia una notifica push ed un’email al venditore</w:t>
+        <w:t>Il sistema blocca l’annuncio/gli annunci coinvolti nell’acquisto</w:t>
+      </w:r>
+    </w:p>
+    <w:p>
+      <w:pPr>
+        <w:pStyle w:val="Paragrafoelenco"/>
+        <w:numPr>
+          <w:ilvl w:val="0"/>
+          <w:numId w:val="3"/>
+        </w:numPr>
+      </w:pPr>
+      <w:r>
+        <w:t>Il sistema invia una notifica push ed un’email al venditore</w:t>
       </w:r>
       <w:r>
         <w:t>/venditori</w:t>
@@ -454,13 +466,26 @@
       </w:r>
       <w:r>
         <w:tab/>
-        <w:t>Il metodo di pagamento inserito non è valido</w:t>
+        <w:t>Il metodo di pagamento inserito</w:t>
+      </w:r>
+      <w:r>
+        <w:t xml:space="preserve"> precedentemente</w:t>
+      </w:r>
+      <w:r>
+        <w:t xml:space="preserve"> non è valido</w:t>
       </w:r>
       <w:r>
         <w:t>: il sistema mostra un messaggio di errore e richiede nuovamente di inserire un metodo di pagamento</w:t>
       </w:r>
     </w:p>
-    <w:p/>
+    <w:p>
+      <w:pPr>
+        <w:spacing w:line="259" w:lineRule="auto"/>
+      </w:pPr>
+      <w:r>
+        <w:br w:type="page"/>
+      </w:r>
+    </w:p>
     <w:p>
       <w:pPr>
         <w:rPr>
@@ -469,6 +494,7 @@
         </w:rPr>
       </w:pPr>
       <w:r>
+        <w:lastRenderedPageBreak/>
         <w:t xml:space="preserve">Nome: </w:t>
       </w:r>
       <w:r>
@@ -500,7 +526,25 @@
         </w:numPr>
       </w:pPr>
       <w:r>
-        <w:t>Il sistema offre all’utente un form per inserire le credenziali oppure fare il login con Facebook</w:t>
+        <w:t>Il sistema offre all’utente un form per inserire le credenziali</w:t>
+      </w:r>
+      <w:r>
+        <w:t xml:space="preserve"> (email e password)</w:t>
+      </w:r>
+      <w:r>
+        <w:t xml:space="preserve"> oppure </w:t>
+      </w:r>
+      <w:r>
+        <w:t xml:space="preserve">per </w:t>
+      </w:r>
+      <w:r>
+        <w:t xml:space="preserve">fare il login </w:t>
+      </w:r>
+      <w:r>
+        <w:t>tramite</w:t>
+      </w:r>
+      <w:r>
+        <w:t xml:space="preserve"> Facebook</w:t>
       </w:r>
     </w:p>
     <w:p>
@@ -512,7 +556,6 @@
         </w:numPr>
       </w:pPr>
       <w:r>
-        <w:lastRenderedPageBreak/>
         <w:t>L’utente inserisce le credenziali</w:t>
       </w:r>
     </w:p>
@@ -558,7 +601,13 @@
       </w:r>
       <w:r>
         <w:tab/>
-        <w:t xml:space="preserve">L’utente non possiede un account: </w:t>
+        <w:t xml:space="preserve">L’utente non </w:t>
+      </w:r>
+      <w:r>
+        <w:t>è registrato</w:t>
+      </w:r>
+      <w:r>
+        <w:t xml:space="preserve">: </w:t>
       </w:r>
       <w:r>
         <w:rPr>
@@ -655,12 +704,263 @@
         </w:numPr>
       </w:pPr>
       <w:r>
-        <w:t>….</w:t>
+        <w:t>L’utente richiede la registrazione</w:t>
+      </w:r>
+    </w:p>
+    <w:p>
+      <w:pPr>
+        <w:pStyle w:val="Paragrafoelenco"/>
+        <w:numPr>
+          <w:ilvl w:val="0"/>
+          <w:numId w:val="11"/>
+        </w:numPr>
+      </w:pPr>
+      <w:r>
+        <w:t xml:space="preserve">Il sistema offre all’utente un form per inserire </w:t>
+      </w:r>
+      <w:r>
+        <w:t>le nuove credenziali (</w:t>
+      </w:r>
+      <w:r>
+        <w:t>e</w:t>
+      </w:r>
+      <w:r>
+        <w:t>mail, password e la tipologia del nuovo account) oppure per selezionare la registrazione tramite Facebook</w:t>
+      </w:r>
+    </w:p>
+    <w:p>
+      <w:pPr>
+        <w:pStyle w:val="Paragrafoelenco"/>
+        <w:numPr>
+          <w:ilvl w:val="0"/>
+          <w:numId w:val="11"/>
+        </w:numPr>
+      </w:pPr>
+      <w:r>
+        <w:t xml:space="preserve">L’utente inserisce </w:t>
+      </w:r>
+      <w:r>
+        <w:t>le credenziali</w:t>
+      </w:r>
+      <w:r>
+        <w:t xml:space="preserve"> del nuovo account</w:t>
+      </w:r>
+    </w:p>
+    <w:p>
+      <w:pPr>
+        <w:pStyle w:val="Paragrafoelenco"/>
+        <w:numPr>
+          <w:ilvl w:val="0"/>
+          <w:numId w:val="11"/>
+        </w:numPr>
+      </w:pPr>
+      <w:r>
+        <w:t>Il sistema chiede conferma che le credenziali inserite siano corrette</w:t>
+      </w:r>
+    </w:p>
+    <w:p>
+      <w:pPr>
+        <w:pStyle w:val="Paragrafoelenco"/>
+        <w:numPr>
+          <w:ilvl w:val="0"/>
+          <w:numId w:val="11"/>
+        </w:numPr>
+      </w:pPr>
+      <w:r>
+        <w:t>L’utente conferma che le credenziali inserite siano corrette</w:t>
+      </w:r>
+    </w:p>
+    <w:p>
+      <w:pPr>
+        <w:pStyle w:val="Paragrafoelenco"/>
+        <w:numPr>
+          <w:ilvl w:val="0"/>
+          <w:numId w:val="11"/>
+        </w:numPr>
+      </w:pPr>
+      <w:r>
+        <w:t xml:space="preserve">Il sistema verifica che l’email inserita </w:t>
+      </w:r>
+      <w:r>
+        <w:t xml:space="preserve">sia </w:t>
+      </w:r>
+      <w:r>
+        <w:t>valid</w:t>
+      </w:r>
+      <w:r>
+        <w:t>a</w:t>
+      </w:r>
+    </w:p>
+    <w:p>
+      <w:pPr>
+        <w:pStyle w:val="Paragrafoelenco"/>
+        <w:numPr>
+          <w:ilvl w:val="0"/>
+          <w:numId w:val="11"/>
+        </w:numPr>
+      </w:pPr>
+      <w:r>
+        <w:t>Il sistema verifica che la password rispetti le condizioni di sicurezza</w:t>
+      </w:r>
+    </w:p>
+    <w:p>
+      <w:pPr>
+        <w:pStyle w:val="Paragrafoelenco"/>
+        <w:numPr>
+          <w:ilvl w:val="0"/>
+          <w:numId w:val="11"/>
+        </w:numPr>
+      </w:pPr>
+      <w:r>
+        <w:t>Il sistema crea l’account con le credenziali appena inserite dall’utente</w:t>
+      </w:r>
+    </w:p>
+    <w:p>
+      <w:pPr>
+        <w:pStyle w:val="Paragrafoelenco"/>
+        <w:numPr>
+          <w:ilvl w:val="0"/>
+          <w:numId w:val="11"/>
+        </w:numPr>
+      </w:pPr>
+      <w:r>
+        <w:t>Il sistema mostra a schermo un messaggio per informare l’utente del completamento della registrazione</w:t>
       </w:r>
     </w:p>
     <w:p>
       <w:r>
         <w:t>Estensioni:</w:t>
+      </w:r>
+    </w:p>
+    <w:p>
+      <w:pPr>
+        <w:pStyle w:val="Paragrafoelenco"/>
+        <w:numPr>
+          <w:ilvl w:val="0"/>
+          <w:numId w:val="12"/>
+        </w:numPr>
+      </w:pPr>
+      <w:r>
+        <w:t>2.a</w:t>
+      </w:r>
+      <w:r>
+        <w:tab/>
+      </w:r>
+      <w:r>
+        <w:t xml:space="preserve">L’utente seleziona il </w:t>
+      </w:r>
+      <w:r>
+        <w:t>registrazione</w:t>
+      </w:r>
+      <w:r>
+        <w:t xml:space="preserve"> con Facebook: </w:t>
+      </w:r>
+      <w:r>
+        <w:rPr>
+          <w:color w:val="C45911" w:themeColor="accent2" w:themeShade="BF"/>
+          <w:u w:val="single"/>
+        </w:rPr>
+        <w:t>registrazione</w:t>
+      </w:r>
+      <w:r>
+        <w:rPr>
+          <w:color w:val="C45911" w:themeColor="accent2" w:themeShade="BF"/>
+          <w:u w:val="single"/>
+        </w:rPr>
+        <w:t xml:space="preserve"> con Facebook</w:t>
+      </w:r>
+    </w:p>
+    <w:p>
+      <w:pPr>
+        <w:pStyle w:val="Paragrafoelenco"/>
+        <w:numPr>
+          <w:ilvl w:val="0"/>
+          <w:numId w:val="12"/>
+        </w:numPr>
+      </w:pPr>
+      <w:r>
+        <w:t>3.a</w:t>
+      </w:r>
+      <w:r>
+        <w:tab/>
+      </w:r>
+      <w:r>
+        <w:t>L’utente non ha inserito tutte le informazioni richieste: il sistema mostra all’utente un messaggio di errore in cui segnala le informazioni mancanti</w:t>
+      </w:r>
+    </w:p>
+    <w:p>
+      <w:pPr>
+        <w:pStyle w:val="Paragrafoelenco"/>
+        <w:numPr>
+          <w:ilvl w:val="0"/>
+          <w:numId w:val="12"/>
+        </w:numPr>
+      </w:pPr>
+      <w:r>
+        <w:t>5</w:t>
+      </w:r>
+      <w:r>
+        <w:t>.</w:t>
+      </w:r>
+      <w:r>
+        <w:t>a</w:t>
+      </w:r>
+      <w:r>
+        <w:tab/>
+        <w:t xml:space="preserve">L’email inserita non è in un formato valido: </w:t>
+      </w:r>
+      <w:r>
+        <w:t>il sistema mostra all’utente un messaggio di errore</w:t>
+      </w:r>
+    </w:p>
+    <w:p>
+      <w:pPr>
+        <w:pStyle w:val="Paragrafoelenco"/>
+        <w:numPr>
+          <w:ilvl w:val="0"/>
+          <w:numId w:val="12"/>
+        </w:numPr>
+      </w:pPr>
+      <w:r>
+        <w:t>5.b</w:t>
+      </w:r>
+      <w:r>
+        <w:tab/>
+        <w:t xml:space="preserve">L’email inserita è già associata ad un account esistente: </w:t>
+      </w:r>
+      <w:r>
+        <w:t>il sistema mostra all’utente un messaggio di errore</w:t>
+      </w:r>
+    </w:p>
+    <w:p>
+      <w:pPr>
+        <w:pStyle w:val="Paragrafoelenco"/>
+        <w:numPr>
+          <w:ilvl w:val="0"/>
+          <w:numId w:val="12"/>
+        </w:numPr>
+      </w:pPr>
+      <w:r>
+        <w:t>6</w:t>
+      </w:r>
+      <w:r>
+        <w:t>.a</w:t>
+      </w:r>
+      <w:r>
+        <w:tab/>
+        <w:t>L</w:t>
+      </w:r>
+      <w:r>
+        <w:t>a password</w:t>
+      </w:r>
+      <w:r>
+        <w:t xml:space="preserve"> inserita non </w:t>
+      </w:r>
+      <w:r>
+        <w:t>rispetta le condizioni di sicurezza</w:t>
+      </w:r>
+      <w:r>
+        <w:t>: il sistema mostra all’utente un messaggio di errore</w:t>
       </w:r>
     </w:p>
     <w:sectPr>
@@ -789,6 +1089,119 @@
     </w:lvl>
   </w:abstractNum>
   <w:abstractNum w:abstractNumId="1" w15:restartNumberingAfterBreak="0">
+    <w:nsid w:val="184720A2"/>
+    <w:multiLevelType w:val="hybridMultilevel"/>
+    <w:tmpl w:val="3C7CC83C"/>
+    <w:lvl w:ilvl="0" w:tplc="04100001">
+      <w:start w:val="1"/>
+      <w:numFmt w:val="bullet"/>
+      <w:lvlText w:val=""/>
+      <w:lvlJc w:val="left"/>
+      <w:pPr>
+        <w:ind w:left="720" w:hanging="360"/>
+      </w:pPr>
+      <w:rPr>
+        <w:rFonts w:ascii="Symbol" w:hAnsi="Symbol" w:hint="default"/>
+      </w:rPr>
+    </w:lvl>
+    <w:lvl w:ilvl="1" w:tplc="04100003">
+      <w:start w:val="1"/>
+      <w:numFmt w:val="bullet"/>
+      <w:lvlText w:val="o"/>
+      <w:lvlJc w:val="left"/>
+      <w:pPr>
+        <w:ind w:left="1440" w:hanging="360"/>
+      </w:pPr>
+      <w:rPr>
+        <w:rFonts w:ascii="Courier New" w:hAnsi="Courier New" w:cs="Courier New" w:hint="default"/>
+      </w:rPr>
+    </w:lvl>
+    <w:lvl w:ilvl="2" w:tplc="04100005" w:tentative="1">
+      <w:start w:val="1"/>
+      <w:numFmt w:val="bullet"/>
+      <w:lvlText w:val=""/>
+      <w:lvlJc w:val="left"/>
+      <w:pPr>
+        <w:ind w:left="2160" w:hanging="360"/>
+      </w:pPr>
+      <w:rPr>
+        <w:rFonts w:ascii="Wingdings" w:hAnsi="Wingdings" w:hint="default"/>
+      </w:rPr>
+    </w:lvl>
+    <w:lvl w:ilvl="3" w:tplc="04100001" w:tentative="1">
+      <w:start w:val="1"/>
+      <w:numFmt w:val="bullet"/>
+      <w:lvlText w:val=""/>
+      <w:lvlJc w:val="left"/>
+      <w:pPr>
+        <w:ind w:left="2880" w:hanging="360"/>
+      </w:pPr>
+      <w:rPr>
+        <w:rFonts w:ascii="Symbol" w:hAnsi="Symbol" w:hint="default"/>
+      </w:rPr>
+    </w:lvl>
+    <w:lvl w:ilvl="4" w:tplc="04100003" w:tentative="1">
+      <w:start w:val="1"/>
+      <w:numFmt w:val="bullet"/>
+      <w:lvlText w:val="o"/>
+      <w:lvlJc w:val="left"/>
+      <w:pPr>
+        <w:ind w:left="3600" w:hanging="360"/>
+      </w:pPr>
+      <w:rPr>
+        <w:rFonts w:ascii="Courier New" w:hAnsi="Courier New" w:cs="Courier New" w:hint="default"/>
+      </w:rPr>
+    </w:lvl>
+    <w:lvl w:ilvl="5" w:tplc="04100005" w:tentative="1">
+      <w:start w:val="1"/>
+      <w:numFmt w:val="bullet"/>
+      <w:lvlText w:val=""/>
+      <w:lvlJc w:val="left"/>
+      <w:pPr>
+        <w:ind w:left="4320" w:hanging="360"/>
+      </w:pPr>
+      <w:rPr>
+        <w:rFonts w:ascii="Wingdings" w:hAnsi="Wingdings" w:hint="default"/>
+      </w:rPr>
+    </w:lvl>
+    <w:lvl w:ilvl="6" w:tplc="04100001" w:tentative="1">
+      <w:start w:val="1"/>
+      <w:numFmt w:val="bullet"/>
+      <w:lvlText w:val=""/>
+      <w:lvlJc w:val="left"/>
+      <w:pPr>
+        <w:ind w:left="5040" w:hanging="360"/>
+      </w:pPr>
+      <w:rPr>
+        <w:rFonts w:ascii="Symbol" w:hAnsi="Symbol" w:hint="default"/>
+      </w:rPr>
+    </w:lvl>
+    <w:lvl w:ilvl="7" w:tplc="04100003" w:tentative="1">
+      <w:start w:val="1"/>
+      <w:numFmt w:val="bullet"/>
+      <w:lvlText w:val="o"/>
+      <w:lvlJc w:val="left"/>
+      <w:pPr>
+        <w:ind w:left="5760" w:hanging="360"/>
+      </w:pPr>
+      <w:rPr>
+        <w:rFonts w:ascii="Courier New" w:hAnsi="Courier New" w:cs="Courier New" w:hint="default"/>
+      </w:rPr>
+    </w:lvl>
+    <w:lvl w:ilvl="8" w:tplc="04100005" w:tentative="1">
+      <w:start w:val="1"/>
+      <w:numFmt w:val="bullet"/>
+      <w:lvlText w:val=""/>
+      <w:lvlJc w:val="left"/>
+      <w:pPr>
+        <w:ind w:left="6480" w:hanging="360"/>
+      </w:pPr>
+      <w:rPr>
+        <w:rFonts w:ascii="Wingdings" w:hAnsi="Wingdings" w:hint="default"/>
+      </w:rPr>
+    </w:lvl>
+  </w:abstractNum>
+  <w:abstractNum w:abstractNumId="2" w15:restartNumberingAfterBreak="0">
     <w:nsid w:val="21BA1BAE"/>
     <w:multiLevelType w:val="hybridMultilevel"/>
     <w:tmpl w:val="91365898"/>
@@ -901,7 +1314,7 @@
       </w:rPr>
     </w:lvl>
   </w:abstractNum>
-  <w:abstractNum w:abstractNumId="2" w15:restartNumberingAfterBreak="0">
+  <w:abstractNum w:abstractNumId="3" w15:restartNumberingAfterBreak="0">
     <w:nsid w:val="24C00A56"/>
     <w:multiLevelType w:val="hybridMultilevel"/>
     <w:tmpl w:val="8D58E8A2"/>
@@ -987,7 +1400,7 @@
       </w:pPr>
     </w:lvl>
   </w:abstractNum>
-  <w:abstractNum w:abstractNumId="3" w15:restartNumberingAfterBreak="0">
+  <w:abstractNum w:abstractNumId="4" w15:restartNumberingAfterBreak="0">
     <w:nsid w:val="30C83361"/>
     <w:multiLevelType w:val="hybridMultilevel"/>
     <w:tmpl w:val="8D58E8A2"/>
@@ -1073,7 +1486,7 @@
       </w:pPr>
     </w:lvl>
   </w:abstractNum>
-  <w:abstractNum w:abstractNumId="4" w15:restartNumberingAfterBreak="0">
+  <w:abstractNum w:abstractNumId="5" w15:restartNumberingAfterBreak="0">
     <w:nsid w:val="48510419"/>
     <w:multiLevelType w:val="hybridMultilevel"/>
     <w:tmpl w:val="8D58E8A2"/>
@@ -1159,7 +1572,7 @@
       </w:pPr>
     </w:lvl>
   </w:abstractNum>
-  <w:abstractNum w:abstractNumId="5" w15:restartNumberingAfterBreak="0">
+  <w:abstractNum w:abstractNumId="6" w15:restartNumberingAfterBreak="0">
     <w:nsid w:val="58B67D90"/>
     <w:multiLevelType w:val="hybridMultilevel"/>
     <w:tmpl w:val="8D58E8A2"/>
@@ -1245,7 +1658,7 @@
       </w:pPr>
     </w:lvl>
   </w:abstractNum>
-  <w:abstractNum w:abstractNumId="6" w15:restartNumberingAfterBreak="0">
+  <w:abstractNum w:abstractNumId="7" w15:restartNumberingAfterBreak="0">
     <w:nsid w:val="6F1418CC"/>
     <w:multiLevelType w:val="hybridMultilevel"/>
     <w:tmpl w:val="8D58E8A2"/>
@@ -1331,7 +1744,7 @@
       </w:pPr>
     </w:lvl>
   </w:abstractNum>
-  <w:abstractNum w:abstractNumId="7" w15:restartNumberingAfterBreak="0">
+  <w:abstractNum w:abstractNumId="8" w15:restartNumberingAfterBreak="0">
     <w:nsid w:val="7F2C1E9C"/>
     <w:multiLevelType w:val="hybridMultilevel"/>
     <w:tmpl w:val="8D58E8A2"/>
@@ -1418,7 +1831,7 @@
     </w:lvl>
   </w:abstractNum>
   <w:num w:numId="1" w16cid:durableId="987782794">
-    <w:abstractNumId w:val="3"/>
+    <w:abstractNumId w:val="4"/>
     <w:lvlOverride w:ilvl="0">
       <w:startOverride w:val="1"/>
     </w:lvlOverride>
@@ -1451,7 +1864,7 @@
     <w:abstractNumId w:val="0"/>
   </w:num>
   <w:num w:numId="3" w16cid:durableId="1640260289">
-    <w:abstractNumId w:val="5"/>
+    <w:abstractNumId w:val="6"/>
     <w:lvlOverride w:ilvl="0">
       <w:startOverride w:val="1"/>
     </w:lvlOverride>
@@ -1481,7 +1894,7 @@
     </w:lvlOverride>
   </w:num>
   <w:num w:numId="4" w16cid:durableId="1623195913">
-    <w:abstractNumId w:val="2"/>
+    <w:abstractNumId w:val="3"/>
     <w:lvlOverride w:ilvl="0">
       <w:startOverride w:val="1"/>
     </w:lvlOverride>
@@ -1511,7 +1924,7 @@
     </w:lvlOverride>
   </w:num>
   <w:num w:numId="5" w16cid:durableId="1893079893">
-    <w:abstractNumId w:val="6"/>
+    <w:abstractNumId w:val="7"/>
     <w:lvlOverride w:ilvl="0">
       <w:startOverride w:val="1"/>
     </w:lvlOverride>
@@ -1541,7 +1954,7 @@
     </w:lvlOverride>
   </w:num>
   <w:num w:numId="6" w16cid:durableId="948319546">
-    <w:abstractNumId w:val="7"/>
+    <w:abstractNumId w:val="8"/>
     <w:lvlOverride w:ilvl="0">
       <w:startOverride w:val="1"/>
     </w:lvlOverride>
@@ -1574,16 +1987,19 @@
     <w:abstractNumId w:val="0"/>
   </w:num>
   <w:num w:numId="8" w16cid:durableId="718211893">
+    <w:abstractNumId w:val="4"/>
+  </w:num>
+  <w:num w:numId="9" w16cid:durableId="1332373004">
+    <w:abstractNumId w:val="2"/>
+  </w:num>
+  <w:num w:numId="10" w16cid:durableId="88278897">
     <w:abstractNumId w:val="3"/>
   </w:num>
-  <w:num w:numId="9" w16cid:durableId="1332373004">
+  <w:num w:numId="11" w16cid:durableId="1512986392">
+    <w:abstractNumId w:val="5"/>
+  </w:num>
+  <w:num w:numId="12" w16cid:durableId="1738825124">
     <w:abstractNumId w:val="1"/>
-  </w:num>
-  <w:num w:numId="10" w16cid:durableId="88278897">
-    <w:abstractNumId w:val="2"/>
-  </w:num>
-  <w:num w:numId="11" w16cid:durableId="1512986392">
-    <w:abstractNumId w:val="4"/>
   </w:num>
 </w:numbering>
 </file>

</xml_diff>